<commit_message>
terminando video 14 elininar y editar mascotas
</commit_message>
<xml_diff>
--- a/resumen.docx
+++ b/resumen.docx
@@ -3421,10 +3421,6 @@
     <w:p>
       <w:pPr>
         <w:pStyle w:val="Prrafodelista"/>
-        <w:numPr>
-          <w:ilvl w:val="0"/>
-          <w:numId w:val="6"/>
-        </w:numPr>
       </w:pPr>
     </w:p>
     <w:p>
@@ -3650,10 +3646,6 @@
     <w:p>
       <w:pPr>
         <w:pStyle w:val="Prrafodelista"/>
-        <w:numPr>
-          <w:ilvl w:val="0"/>
-          <w:numId w:val="6"/>
-        </w:numPr>
       </w:pPr>
       <w:r>
         <w:rPr>
@@ -3661,7 +3653,7 @@
           <w:lang w:eastAsia="es-ES"/>
         </w:rPr>
         <w:drawing>
-          <wp:inline distT="0" distB="0" distL="0" distR="0" wp14:anchorId="67687DAD" wp14:editId="54BD2489">
+          <wp:inline distT="0" distB="0" distL="0" distR="0" wp14:anchorId="0A588244" wp14:editId="008A2154">
             <wp:extent cx="4695825" cy="2209800"/>
             <wp:effectExtent l="0" t="0" r="9525" b="0"/>
             <wp:docPr id="49" name="Imagen 49"/>
@@ -3820,11 +3812,9 @@
           <w:numId w:val="7"/>
         </w:numPr>
       </w:pPr>
-      <w:proofErr w:type="spellStart"/>
-      <w:r>
-        <w:t>cear</w:t>
-      </w:r>
-      <w:proofErr w:type="spellEnd"/>
+      <w:r>
+        <w:t>crear</w:t>
+      </w:r>
       <w:r>
         <w:t xml:space="preserve"> </w:t>
       </w:r>
@@ -3885,8 +3875,6 @@
           </wp:inline>
         </w:drawing>
       </w:r>
-      <w:bookmarkStart w:id="0" w:name="_GoBack"/>
-      <w:bookmarkEnd w:id="0"/>
     </w:p>
     <w:p/>
     <w:p>
@@ -4023,10 +4011,460 @@
         <w:pStyle w:val="Ttulo1"/>
       </w:pPr>
       <w:r>
+        <w:t>14.- Vistas basadas en funciones actualizar y eliminar.mp4</w:t>
+      </w:r>
+    </w:p>
+    <w:p/>
+    <w:p>
+      <w:pPr>
+        <w:pStyle w:val="Prrafodelista"/>
+        <w:numPr>
+          <w:ilvl w:val="0"/>
+          <w:numId w:val="8"/>
+        </w:numPr>
+      </w:pPr>
+      <w:r>
+        <w:t xml:space="preserve">crear método editar </w:t>
+      </w:r>
+    </w:p>
+    <w:p>
+      <w:r>
+        <w:rPr>
+          <w:noProof/>
+          <w:lang w:eastAsia="es-ES"/>
+        </w:rPr>
+        <w:drawing>
+          <wp:inline distT="0" distB="0" distL="0" distR="0" wp14:anchorId="448D1E5C" wp14:editId="6A18FF10">
+            <wp:extent cx="5400040" cy="1893497"/>
+            <wp:effectExtent l="0" t="0" r="0" b="0"/>
+            <wp:docPr id="46" name="Imagen 46"/>
+            <wp:cNvGraphicFramePr>
+              <a:graphicFrameLocks xmlns:a="http://schemas.openxmlformats.org/drawingml/2006/main" noChangeAspect="1"/>
+            </wp:cNvGraphicFramePr>
+            <a:graphic xmlns:a="http://schemas.openxmlformats.org/drawingml/2006/main">
+              <a:graphicData uri="http://schemas.openxmlformats.org/drawingml/2006/picture">
+                <pic:pic xmlns:pic="http://schemas.openxmlformats.org/drawingml/2006/picture">
+                  <pic:nvPicPr>
+                    <pic:cNvPr id="0" name=""/>
+                    <pic:cNvPicPr/>
+                  </pic:nvPicPr>
+                  <pic:blipFill>
+                    <a:blip r:embed="rId54"/>
+                    <a:stretch>
+                      <a:fillRect/>
+                    </a:stretch>
+                  </pic:blipFill>
+                  <pic:spPr>
+                    <a:xfrm>
+                      <a:off x="0" y="0"/>
+                      <a:ext cx="5400040" cy="1893497"/>
+                    </a:xfrm>
+                    <a:prstGeom prst="rect">
+                      <a:avLst/>
+                    </a:prstGeom>
+                  </pic:spPr>
+                </pic:pic>
+              </a:graphicData>
+            </a:graphic>
+          </wp:inline>
+        </w:drawing>
+      </w:r>
+    </w:p>
+    <w:p/>
+    <w:p>
+      <w:pPr>
+        <w:pStyle w:val="Prrafodelista"/>
+        <w:numPr>
+          <w:ilvl w:val="0"/>
+          <w:numId w:val="8"/>
+        </w:numPr>
+      </w:pPr>
+      <w:r>
+        <w:t xml:space="preserve">modificar </w:t>
+      </w:r>
+      <w:proofErr w:type="spellStart"/>
+      <w:r>
+        <w:t>url</w:t>
+      </w:r>
+      <w:proofErr w:type="spellEnd"/>
+    </w:p>
+    <w:p>
+      <w:r>
+        <w:rPr>
+          <w:noProof/>
+          <w:lang w:eastAsia="es-ES"/>
+        </w:rPr>
+        <w:drawing>
+          <wp:inline distT="0" distB="0" distL="0" distR="0" wp14:anchorId="79D13F34" wp14:editId="00382E1B">
+            <wp:extent cx="5400040" cy="1259276"/>
+            <wp:effectExtent l="0" t="0" r="0" b="0"/>
+            <wp:docPr id="51" name="Imagen 51"/>
+            <wp:cNvGraphicFramePr>
+              <a:graphicFrameLocks xmlns:a="http://schemas.openxmlformats.org/drawingml/2006/main" noChangeAspect="1"/>
+            </wp:cNvGraphicFramePr>
+            <a:graphic xmlns:a="http://schemas.openxmlformats.org/drawingml/2006/main">
+              <a:graphicData uri="http://schemas.openxmlformats.org/drawingml/2006/picture">
+                <pic:pic xmlns:pic="http://schemas.openxmlformats.org/drawingml/2006/picture">
+                  <pic:nvPicPr>
+                    <pic:cNvPr id="0" name=""/>
+                    <pic:cNvPicPr/>
+                  </pic:nvPicPr>
+                  <pic:blipFill>
+                    <a:blip r:embed="rId55"/>
+                    <a:stretch>
+                      <a:fillRect/>
+                    </a:stretch>
+                  </pic:blipFill>
+                  <pic:spPr>
+                    <a:xfrm>
+                      <a:off x="0" y="0"/>
+                      <a:ext cx="5400040" cy="1259276"/>
+                    </a:xfrm>
+                    <a:prstGeom prst="rect">
+                      <a:avLst/>
+                    </a:prstGeom>
+                  </pic:spPr>
+                </pic:pic>
+              </a:graphicData>
+            </a:graphic>
+          </wp:inline>
+        </w:drawing>
+      </w:r>
+    </w:p>
+    <w:p>
+      <w:pPr>
+        <w:pStyle w:val="Prrafodelista"/>
+      </w:pPr>
+    </w:p>
+    <w:p/>
+    <w:p>
+      <w:pPr>
+        <w:pStyle w:val="Prrafodelista"/>
+        <w:numPr>
+          <w:ilvl w:val="0"/>
+          <w:numId w:val="8"/>
+        </w:numPr>
+      </w:pPr>
+      <w:r>
+        <w:t>agregar acción de editar en la vista</w:t>
+      </w:r>
+    </w:p>
+    <w:p>
+      <w:r>
+        <w:rPr>
+          <w:noProof/>
+          <w:lang w:eastAsia="es-ES"/>
+        </w:rPr>
+        <w:drawing>
+          <wp:inline distT="0" distB="0" distL="0" distR="0" wp14:anchorId="4ECCFF79" wp14:editId="3655B8C5">
+            <wp:extent cx="5400040" cy="612224"/>
+            <wp:effectExtent l="0" t="0" r="0" b="0"/>
+            <wp:docPr id="52" name="Imagen 52"/>
+            <wp:cNvGraphicFramePr>
+              <a:graphicFrameLocks xmlns:a="http://schemas.openxmlformats.org/drawingml/2006/main" noChangeAspect="1"/>
+            </wp:cNvGraphicFramePr>
+            <a:graphic xmlns:a="http://schemas.openxmlformats.org/drawingml/2006/main">
+              <a:graphicData uri="http://schemas.openxmlformats.org/drawingml/2006/picture">
+                <pic:pic xmlns:pic="http://schemas.openxmlformats.org/drawingml/2006/picture">
+                  <pic:nvPicPr>
+                    <pic:cNvPr id="0" name=""/>
+                    <pic:cNvPicPr/>
+                  </pic:nvPicPr>
+                  <pic:blipFill>
+                    <a:blip r:embed="rId56"/>
+                    <a:stretch>
+                      <a:fillRect/>
+                    </a:stretch>
+                  </pic:blipFill>
+                  <pic:spPr>
+                    <a:xfrm>
+                      <a:off x="0" y="0"/>
+                      <a:ext cx="5400040" cy="612224"/>
+                    </a:xfrm>
+                    <a:prstGeom prst="rect">
+                      <a:avLst/>
+                    </a:prstGeom>
+                  </pic:spPr>
+                </pic:pic>
+              </a:graphicData>
+            </a:graphic>
+          </wp:inline>
+        </w:drawing>
+      </w:r>
+    </w:p>
+    <w:p>
+      <w:pPr>
+        <w:pStyle w:val="Prrafodelista"/>
+        <w:numPr>
+          <w:ilvl w:val="0"/>
+          <w:numId w:val="8"/>
+        </w:numPr>
+      </w:pPr>
+      <w:r>
+        <w:t xml:space="preserve">configurar método </w:t>
+      </w:r>
+      <w:proofErr w:type="spellStart"/>
+      <w:r>
+        <w:t>delete</w:t>
+      </w:r>
+      <w:proofErr w:type="spellEnd"/>
+    </w:p>
+    <w:p>
+      <w:pPr>
+        <w:pStyle w:val="Prrafodelista"/>
+      </w:pPr>
+    </w:p>
+    <w:p>
+      <w:r>
+        <w:rPr>
+          <w:noProof/>
+          <w:lang w:eastAsia="es-ES"/>
+        </w:rPr>
+        <w:drawing>
+          <wp:inline distT="0" distB="0" distL="0" distR="0" wp14:anchorId="4A8BD8B0" wp14:editId="51A17D03">
+            <wp:extent cx="5400040" cy="1045425"/>
+            <wp:effectExtent l="0" t="0" r="0" b="2540"/>
+            <wp:docPr id="53" name="Imagen 53"/>
+            <wp:cNvGraphicFramePr>
+              <a:graphicFrameLocks xmlns:a="http://schemas.openxmlformats.org/drawingml/2006/main" noChangeAspect="1"/>
+            </wp:cNvGraphicFramePr>
+            <a:graphic xmlns:a="http://schemas.openxmlformats.org/drawingml/2006/main">
+              <a:graphicData uri="http://schemas.openxmlformats.org/drawingml/2006/picture">
+                <pic:pic xmlns:pic="http://schemas.openxmlformats.org/drawingml/2006/picture">
+                  <pic:nvPicPr>
+                    <pic:cNvPr id="0" name=""/>
+                    <pic:cNvPicPr/>
+                  </pic:nvPicPr>
+                  <pic:blipFill>
+                    <a:blip r:embed="rId57"/>
+                    <a:stretch>
+                      <a:fillRect/>
+                    </a:stretch>
+                  </pic:blipFill>
+                  <pic:spPr>
+                    <a:xfrm>
+                      <a:off x="0" y="0"/>
+                      <a:ext cx="5400040" cy="1045425"/>
+                    </a:xfrm>
+                    <a:prstGeom prst="rect">
+                      <a:avLst/>
+                    </a:prstGeom>
+                  </pic:spPr>
+                </pic:pic>
+              </a:graphicData>
+            </a:graphic>
+          </wp:inline>
+        </w:drawing>
+      </w:r>
+    </w:p>
+    <w:p>
+      <w:pPr>
+        <w:pStyle w:val="Prrafodelista"/>
+        <w:numPr>
+          <w:ilvl w:val="0"/>
+          <w:numId w:val="8"/>
+        </w:numPr>
+      </w:pPr>
+      <w:r>
+        <w:t xml:space="preserve">configurar </w:t>
+      </w:r>
+      <w:proofErr w:type="spellStart"/>
+      <w:r>
+        <w:t>url</w:t>
+      </w:r>
+      <w:proofErr w:type="spellEnd"/>
+      <w:r>
+        <w:t xml:space="preserve"> método </w:t>
+      </w:r>
+      <w:proofErr w:type="spellStart"/>
+      <w:r>
+        <w:t>delete</w:t>
+      </w:r>
+      <w:proofErr w:type="spellEnd"/>
+    </w:p>
+    <w:p>
+      <w:r>
+        <w:rPr>
+          <w:noProof/>
+          <w:lang w:eastAsia="es-ES"/>
+        </w:rPr>
+        <w:drawing>
+          <wp:inline distT="0" distB="0" distL="0" distR="0" wp14:anchorId="60B2AD2D" wp14:editId="7D462A0C">
+            <wp:extent cx="5400040" cy="210185"/>
+            <wp:effectExtent l="0" t="0" r="0" b="0"/>
+            <wp:docPr id="54" name="Imagen 54"/>
+            <wp:cNvGraphicFramePr>
+              <a:graphicFrameLocks xmlns:a="http://schemas.openxmlformats.org/drawingml/2006/main" noChangeAspect="1"/>
+            </wp:cNvGraphicFramePr>
+            <a:graphic xmlns:a="http://schemas.openxmlformats.org/drawingml/2006/main">
+              <a:graphicData uri="http://schemas.openxmlformats.org/drawingml/2006/picture">
+                <pic:pic xmlns:pic="http://schemas.openxmlformats.org/drawingml/2006/picture">
+                  <pic:nvPicPr>
+                    <pic:cNvPr id="0" name=""/>
+                    <pic:cNvPicPr/>
+                  </pic:nvPicPr>
+                  <pic:blipFill>
+                    <a:blip r:embed="rId58"/>
+                    <a:stretch>
+                      <a:fillRect/>
+                    </a:stretch>
+                  </pic:blipFill>
+                  <pic:spPr>
+                    <a:xfrm>
+                      <a:off x="0" y="0"/>
+                      <a:ext cx="5400040" cy="210185"/>
+                    </a:xfrm>
+                    <a:prstGeom prst="rect">
+                      <a:avLst/>
+                    </a:prstGeom>
+                  </pic:spPr>
+                </pic:pic>
+              </a:graphicData>
+            </a:graphic>
+          </wp:inline>
+        </w:drawing>
+      </w:r>
+    </w:p>
+    <w:p>
+      <w:pPr>
+        <w:pStyle w:val="Prrafodelista"/>
+        <w:numPr>
+          <w:ilvl w:val="0"/>
+          <w:numId w:val="8"/>
+        </w:numPr>
+      </w:pPr>
+      <w:r>
+        <w:t xml:space="preserve">crear </w:t>
+      </w:r>
+      <w:proofErr w:type="spellStart"/>
+      <w:r>
+        <w:t>template</w:t>
+      </w:r>
+      <w:proofErr w:type="spellEnd"/>
+      <w:r>
+        <w:t xml:space="preserve"> para el método </w:t>
+      </w:r>
+      <w:proofErr w:type="spellStart"/>
+      <w:r>
+        <w:t>delete</w:t>
+      </w:r>
+      <w:proofErr w:type="spellEnd"/>
+    </w:p>
+    <w:p>
+      <w:pPr>
+        <w:pStyle w:val="Prrafodelista"/>
+      </w:pPr>
+    </w:p>
+    <w:p>
+      <w:r>
+        <w:rPr>
+          <w:noProof/>
+          <w:lang w:eastAsia="es-ES"/>
+        </w:rPr>
+        <w:drawing>
+          <wp:inline distT="0" distB="0" distL="0" distR="0" wp14:anchorId="2576824B" wp14:editId="36B7AABC">
+            <wp:extent cx="5400040" cy="1907550"/>
+            <wp:effectExtent l="0" t="0" r="0" b="0"/>
+            <wp:docPr id="58" name="Imagen 58"/>
+            <wp:cNvGraphicFramePr>
+              <a:graphicFrameLocks xmlns:a="http://schemas.openxmlformats.org/drawingml/2006/main" noChangeAspect="1"/>
+            </wp:cNvGraphicFramePr>
+            <a:graphic xmlns:a="http://schemas.openxmlformats.org/drawingml/2006/main">
+              <a:graphicData uri="http://schemas.openxmlformats.org/drawingml/2006/picture">
+                <pic:pic xmlns:pic="http://schemas.openxmlformats.org/drawingml/2006/picture">
+                  <pic:nvPicPr>
+                    <pic:cNvPr id="0" name=""/>
+                    <pic:cNvPicPr/>
+                  </pic:nvPicPr>
+                  <pic:blipFill>
+                    <a:blip r:embed="rId59"/>
+                    <a:stretch>
+                      <a:fillRect/>
+                    </a:stretch>
+                  </pic:blipFill>
+                  <pic:spPr>
+                    <a:xfrm>
+                      <a:off x="0" y="0"/>
+                      <a:ext cx="5400040" cy="1907550"/>
+                    </a:xfrm>
+                    <a:prstGeom prst="rect">
+                      <a:avLst/>
+                    </a:prstGeom>
+                  </pic:spPr>
+                </pic:pic>
+              </a:graphicData>
+            </a:graphic>
+          </wp:inline>
+        </w:drawing>
+      </w:r>
+      <w:bookmarkStart w:id="0" w:name="_GoBack"/>
+      <w:bookmarkEnd w:id="0"/>
+    </w:p>
+    <w:p>
+      <w:pPr>
+        <w:pStyle w:val="Prrafodelista"/>
+        <w:numPr>
+          <w:ilvl w:val="0"/>
+          <w:numId w:val="8"/>
+        </w:numPr>
+      </w:pPr>
+      <w:r>
         <w:lastRenderedPageBreak/>
-        <w:t>14.- Vistas basadas en funciones actualizar y eliminar.mp4</w:t>
-      </w:r>
-    </w:p>
+        <w:t xml:space="preserve">añadir método </w:t>
+      </w:r>
+      <w:proofErr w:type="spellStart"/>
+      <w:r>
+        <w:t>delete</w:t>
+      </w:r>
+      <w:proofErr w:type="spellEnd"/>
+      <w:r>
+        <w:t xml:space="preserve"> al listado</w:t>
+      </w:r>
+    </w:p>
+    <w:p>
+      <w:r>
+        <w:rPr>
+          <w:noProof/>
+          <w:lang w:eastAsia="es-ES"/>
+        </w:rPr>
+        <w:drawing>
+          <wp:inline distT="0" distB="0" distL="0" distR="0" wp14:anchorId="5699D2BF" wp14:editId="23EEB0BA">
+            <wp:extent cx="5400040" cy="873123"/>
+            <wp:effectExtent l="0" t="0" r="0" b="3810"/>
+            <wp:docPr id="57" name="Imagen 57"/>
+            <wp:cNvGraphicFramePr>
+              <a:graphicFrameLocks xmlns:a="http://schemas.openxmlformats.org/drawingml/2006/main" noChangeAspect="1"/>
+            </wp:cNvGraphicFramePr>
+            <a:graphic xmlns:a="http://schemas.openxmlformats.org/drawingml/2006/main">
+              <a:graphicData uri="http://schemas.openxmlformats.org/drawingml/2006/picture">
+                <pic:pic xmlns:pic="http://schemas.openxmlformats.org/drawingml/2006/picture">
+                  <pic:nvPicPr>
+                    <pic:cNvPr id="0" name=""/>
+                    <pic:cNvPicPr/>
+                  </pic:nvPicPr>
+                  <pic:blipFill>
+                    <a:blip r:embed="rId60"/>
+                    <a:stretch>
+                      <a:fillRect/>
+                    </a:stretch>
+                  </pic:blipFill>
+                  <pic:spPr>
+                    <a:xfrm>
+                      <a:off x="0" y="0"/>
+                      <a:ext cx="5400040" cy="873123"/>
+                    </a:xfrm>
+                    <a:prstGeom prst="rect">
+                      <a:avLst/>
+                    </a:prstGeom>
+                  </pic:spPr>
+                </pic:pic>
+              </a:graphicData>
+            </a:graphic>
+          </wp:inline>
+        </w:drawing>
+      </w:r>
+    </w:p>
+    <w:p/>
     <w:p>
       <w:pPr>
         <w:pStyle w:val="Ttulo1"/>
@@ -4186,7 +4624,7 @@
   <w:abstractNum w:abstractNumId="0">
     <w:nsid w:val="240F17F4"/>
     <w:multiLevelType w:val="hybridMultilevel"/>
-    <w:tmpl w:val="2B8873AC"/>
+    <w:tmpl w:val="03CE6248"/>
     <w:lvl w:ilvl="0" w:tplc="0C0A000F">
       <w:start w:val="1"/>
       <w:numFmt w:val="decimal"/>
@@ -4694,6 +5132,95 @@
     </w:lvl>
   </w:abstractNum>
   <w:abstractNum w:abstractNumId="5">
+    <w:nsid w:val="5B1F0FF0"/>
+    <w:multiLevelType w:val="hybridMultilevel"/>
+    <w:tmpl w:val="0020363A"/>
+    <w:lvl w:ilvl="0" w:tplc="96AE026A">
+      <w:start w:val="1"/>
+      <w:numFmt w:val="decimal"/>
+      <w:lvlText w:val="%1."/>
+      <w:lvlJc w:val="left"/>
+      <w:pPr>
+        <w:ind w:left="1080" w:hanging="360"/>
+      </w:pPr>
+      <w:rPr>
+        <w:rFonts w:hint="default"/>
+      </w:rPr>
+    </w:lvl>
+    <w:lvl w:ilvl="1" w:tplc="0C0A0019" w:tentative="1">
+      <w:start w:val="1"/>
+      <w:numFmt w:val="lowerLetter"/>
+      <w:lvlText w:val="%2."/>
+      <w:lvlJc w:val="left"/>
+      <w:pPr>
+        <w:ind w:left="1800" w:hanging="360"/>
+      </w:pPr>
+    </w:lvl>
+    <w:lvl w:ilvl="2" w:tplc="0C0A001B" w:tentative="1">
+      <w:start w:val="1"/>
+      <w:numFmt w:val="lowerRoman"/>
+      <w:lvlText w:val="%3."/>
+      <w:lvlJc w:val="right"/>
+      <w:pPr>
+        <w:ind w:left="2520" w:hanging="180"/>
+      </w:pPr>
+    </w:lvl>
+    <w:lvl w:ilvl="3" w:tplc="0C0A000F" w:tentative="1">
+      <w:start w:val="1"/>
+      <w:numFmt w:val="decimal"/>
+      <w:lvlText w:val="%4."/>
+      <w:lvlJc w:val="left"/>
+      <w:pPr>
+        <w:ind w:left="3240" w:hanging="360"/>
+      </w:pPr>
+    </w:lvl>
+    <w:lvl w:ilvl="4" w:tplc="0C0A0019" w:tentative="1">
+      <w:start w:val="1"/>
+      <w:numFmt w:val="lowerLetter"/>
+      <w:lvlText w:val="%5."/>
+      <w:lvlJc w:val="left"/>
+      <w:pPr>
+        <w:ind w:left="3960" w:hanging="360"/>
+      </w:pPr>
+    </w:lvl>
+    <w:lvl w:ilvl="5" w:tplc="0C0A001B" w:tentative="1">
+      <w:start w:val="1"/>
+      <w:numFmt w:val="lowerRoman"/>
+      <w:lvlText w:val="%6."/>
+      <w:lvlJc w:val="right"/>
+      <w:pPr>
+        <w:ind w:left="4680" w:hanging="180"/>
+      </w:pPr>
+    </w:lvl>
+    <w:lvl w:ilvl="6" w:tplc="0C0A000F" w:tentative="1">
+      <w:start w:val="1"/>
+      <w:numFmt w:val="decimal"/>
+      <w:lvlText w:val="%7."/>
+      <w:lvlJc w:val="left"/>
+      <w:pPr>
+        <w:ind w:left="5400" w:hanging="360"/>
+      </w:pPr>
+    </w:lvl>
+    <w:lvl w:ilvl="7" w:tplc="0C0A0019" w:tentative="1">
+      <w:start w:val="1"/>
+      <w:numFmt w:val="lowerLetter"/>
+      <w:lvlText w:val="%8."/>
+      <w:lvlJc w:val="left"/>
+      <w:pPr>
+        <w:ind w:left="6120" w:hanging="360"/>
+      </w:pPr>
+    </w:lvl>
+    <w:lvl w:ilvl="8" w:tplc="0C0A001B" w:tentative="1">
+      <w:start w:val="1"/>
+      <w:numFmt w:val="lowerRoman"/>
+      <w:lvlText w:val="%9."/>
+      <w:lvlJc w:val="right"/>
+      <w:pPr>
+        <w:ind w:left="6840" w:hanging="180"/>
+      </w:pPr>
+    </w:lvl>
+  </w:abstractNum>
+  <w:abstractNum w:abstractNumId="6">
     <w:nsid w:val="65774E86"/>
     <w:multiLevelType w:val="hybridMultilevel"/>
     <w:tmpl w:val="2C2AA6BE"/>
@@ -4806,7 +5333,7 @@
       </w:rPr>
     </w:lvl>
   </w:abstractNum>
-  <w:abstractNum w:abstractNumId="6">
+  <w:abstractNum w:abstractNumId="7">
     <w:nsid w:val="76A45474"/>
     <w:multiLevelType w:val="hybridMultilevel"/>
     <w:tmpl w:val="7B1662BE"/>
@@ -4926,10 +5453,10 @@
     <w:abstractNumId w:val="2"/>
   </w:num>
   <w:num w:numId="3">
-    <w:abstractNumId w:val="5"/>
+    <w:abstractNumId w:val="6"/>
   </w:num>
   <w:num w:numId="4">
-    <w:abstractNumId w:val="6"/>
+    <w:abstractNumId w:val="7"/>
   </w:num>
   <w:num w:numId="5">
     <w:abstractNumId w:val="3"/>
@@ -4939,6 +5466,9 @@
   </w:num>
   <w:num w:numId="7">
     <w:abstractNumId w:val="0"/>
+  </w:num>
+  <w:num w:numId="8">
+    <w:abstractNumId w:val="5"/>
   </w:num>
 </w:numbering>
 </file>
@@ -5907,7 +6437,7 @@
 </file>
 
 <file path=customXml/itemProps1.xml><?xml version="1.0" encoding="utf-8"?>
-<ds:datastoreItem xmlns:ds="http://schemas.openxmlformats.org/officeDocument/2006/customXml" ds:itemID="{84EF13E0-7AC4-4C58-89A3-6EFFA98E5FC2}">
+<ds:datastoreItem xmlns:ds="http://schemas.openxmlformats.org/officeDocument/2006/customXml" ds:itemID="{B0A2A3F6-6BE3-4B0C-A982-D39E3357999E}">
   <ds:schemaRefs>
     <ds:schemaRef ds:uri="http://schemas.openxmlformats.org/officeDocument/2006/bibliography"/>
   </ds:schemaRefs>

</xml_diff>

<commit_message>
cambiando las vistas de funciones a clases
</commit_message>
<xml_diff>
--- a/resumen.docx
+++ b/resumen.docx
@@ -4397,8 +4397,6 @@
           </wp:inline>
         </w:drawing>
       </w:r>
-      <w:bookmarkStart w:id="0" w:name="_GoBack"/>
-      <w:bookmarkEnd w:id="0"/>
     </w:p>
     <w:p>
       <w:pPr>
@@ -4482,10 +4480,449 @@
       </w:r>
     </w:p>
     <w:p>
+      <w:proofErr w:type="gramStart"/>
+      <w:r>
+        <w:t>en</w:t>
+      </w:r>
+      <w:proofErr w:type="gramEnd"/>
+      <w:r>
+        <w:t xml:space="preserve"> el archivo de vistas importar la clase de las vistas</w:t>
+      </w:r>
+    </w:p>
+    <w:p>
+      <w:r>
+        <w:rPr>
+          <w:noProof/>
+          <w:lang w:eastAsia="es-ES"/>
+        </w:rPr>
+        <w:drawing>
+          <wp:inline distT="0" distB="0" distL="0" distR="0" wp14:anchorId="5C246612" wp14:editId="7B6C9C2C">
+            <wp:extent cx="3943350" cy="342900"/>
+            <wp:effectExtent l="0" t="0" r="0" b="0"/>
+            <wp:docPr id="44" name="Imagen 44"/>
+            <wp:cNvGraphicFramePr>
+              <a:graphicFrameLocks xmlns:a="http://schemas.openxmlformats.org/drawingml/2006/main" noChangeAspect="1"/>
+            </wp:cNvGraphicFramePr>
+            <a:graphic xmlns:a="http://schemas.openxmlformats.org/drawingml/2006/main">
+              <a:graphicData uri="http://schemas.openxmlformats.org/drawingml/2006/picture">
+                <pic:pic xmlns:pic="http://schemas.openxmlformats.org/drawingml/2006/picture">
+                  <pic:nvPicPr>
+                    <pic:cNvPr id="0" name=""/>
+                    <pic:cNvPicPr/>
+                  </pic:nvPicPr>
+                  <pic:blipFill>
+                    <a:blip r:embed="rId61"/>
+                    <a:stretch>
+                      <a:fillRect/>
+                    </a:stretch>
+                  </pic:blipFill>
+                  <pic:spPr>
+                    <a:xfrm>
+                      <a:off x="0" y="0"/>
+                      <a:ext cx="3943350" cy="342900"/>
+                    </a:xfrm>
+                    <a:prstGeom prst="rect">
+                      <a:avLst/>
+                    </a:prstGeom>
+                  </pic:spPr>
+                </pic:pic>
+              </a:graphicData>
+            </a:graphic>
+          </wp:inline>
+        </w:drawing>
+      </w:r>
+    </w:p>
+    <w:p>
+      <w:proofErr w:type="gramStart"/>
+      <w:r>
+        <w:t>crear</w:t>
+      </w:r>
+      <w:proofErr w:type="gramEnd"/>
+      <w:r>
+        <w:t xml:space="preserve"> la clase</w:t>
+      </w:r>
+    </w:p>
+    <w:p>
+      <w:r>
+        <w:rPr>
+          <w:noProof/>
+          <w:lang w:eastAsia="es-ES"/>
+        </w:rPr>
+        <w:drawing>
+          <wp:inline distT="0" distB="0" distL="0" distR="0" wp14:anchorId="265C6387" wp14:editId="0E759E2B">
+            <wp:extent cx="4314825" cy="762000"/>
+            <wp:effectExtent l="0" t="0" r="9525" b="0"/>
+            <wp:docPr id="50" name="Imagen 50"/>
+            <wp:cNvGraphicFramePr>
+              <a:graphicFrameLocks xmlns:a="http://schemas.openxmlformats.org/drawingml/2006/main" noChangeAspect="1"/>
+            </wp:cNvGraphicFramePr>
+            <a:graphic xmlns:a="http://schemas.openxmlformats.org/drawingml/2006/main">
+              <a:graphicData uri="http://schemas.openxmlformats.org/drawingml/2006/picture">
+                <pic:pic xmlns:pic="http://schemas.openxmlformats.org/drawingml/2006/picture">
+                  <pic:nvPicPr>
+                    <pic:cNvPr id="0" name=""/>
+                    <pic:cNvPicPr/>
+                  </pic:nvPicPr>
+                  <pic:blipFill>
+                    <a:blip r:embed="rId62"/>
+                    <a:stretch>
+                      <a:fillRect/>
+                    </a:stretch>
+                  </pic:blipFill>
+                  <pic:spPr>
+                    <a:xfrm>
+                      <a:off x="0" y="0"/>
+                      <a:ext cx="4314825" cy="762000"/>
+                    </a:xfrm>
+                    <a:prstGeom prst="rect">
+                      <a:avLst/>
+                    </a:prstGeom>
+                  </pic:spPr>
+                </pic:pic>
+              </a:graphicData>
+            </a:graphic>
+          </wp:inline>
+        </w:drawing>
+      </w:r>
+    </w:p>
+    <w:p>
+      <w:proofErr w:type="gramStart"/>
+      <w:r>
+        <w:t>modificar</w:t>
+      </w:r>
+      <w:proofErr w:type="gramEnd"/>
+      <w:r>
+        <w:t xml:space="preserve"> </w:t>
+      </w:r>
+      <w:proofErr w:type="spellStart"/>
+      <w:r>
+        <w:t>url</w:t>
+      </w:r>
+      <w:proofErr w:type="spellEnd"/>
+      <w:r>
+        <w:t xml:space="preserve"> </w:t>
+      </w:r>
+    </w:p>
+    <w:p>
+      <w:r>
+        <w:rPr>
+          <w:noProof/>
+          <w:lang w:eastAsia="es-ES"/>
+        </w:rPr>
+        <w:drawing>
+          <wp:inline distT="0" distB="0" distL="0" distR="0" wp14:anchorId="70DAD35D" wp14:editId="4BC4DB5B">
+            <wp:extent cx="5400040" cy="1237891"/>
+            <wp:effectExtent l="0" t="0" r="0" b="635"/>
+            <wp:docPr id="55" name="Imagen 55"/>
+            <wp:cNvGraphicFramePr>
+              <a:graphicFrameLocks xmlns:a="http://schemas.openxmlformats.org/drawingml/2006/main" noChangeAspect="1"/>
+            </wp:cNvGraphicFramePr>
+            <a:graphic xmlns:a="http://schemas.openxmlformats.org/drawingml/2006/main">
+              <a:graphicData uri="http://schemas.openxmlformats.org/drawingml/2006/picture">
+                <pic:pic xmlns:pic="http://schemas.openxmlformats.org/drawingml/2006/picture">
+                  <pic:nvPicPr>
+                    <pic:cNvPr id="0" name=""/>
+                    <pic:cNvPicPr/>
+                  </pic:nvPicPr>
+                  <pic:blipFill>
+                    <a:blip r:embed="rId63"/>
+                    <a:stretch>
+                      <a:fillRect/>
+                    </a:stretch>
+                  </pic:blipFill>
+                  <pic:spPr>
+                    <a:xfrm>
+                      <a:off x="0" y="0"/>
+                      <a:ext cx="5400040" cy="1237891"/>
+                    </a:xfrm>
+                    <a:prstGeom prst="rect">
+                      <a:avLst/>
+                    </a:prstGeom>
+                  </pic:spPr>
+                </pic:pic>
+              </a:graphicData>
+            </a:graphic>
+          </wp:inline>
+        </w:drawing>
+      </w:r>
+    </w:p>
+    <w:p>
+      <w:proofErr w:type="gramStart"/>
+      <w:r>
+        <w:t>modificar</w:t>
+      </w:r>
+      <w:proofErr w:type="gramEnd"/>
+      <w:r>
+        <w:t xml:space="preserve"> el listado</w:t>
+      </w:r>
+    </w:p>
+    <w:p>
+      <w:r>
+        <w:rPr>
+          <w:noProof/>
+          <w:lang w:eastAsia="es-ES"/>
+        </w:rPr>
+        <w:drawing>
+          <wp:inline distT="0" distB="0" distL="0" distR="0" wp14:anchorId="03BAEB30" wp14:editId="0D8AAD34">
+            <wp:extent cx="5400040" cy="2014475"/>
+            <wp:effectExtent l="0" t="0" r="0" b="5080"/>
+            <wp:docPr id="56" name="Imagen 56"/>
+            <wp:cNvGraphicFramePr>
+              <a:graphicFrameLocks xmlns:a="http://schemas.openxmlformats.org/drawingml/2006/main" noChangeAspect="1"/>
+            </wp:cNvGraphicFramePr>
+            <a:graphic xmlns:a="http://schemas.openxmlformats.org/drawingml/2006/main">
+              <a:graphicData uri="http://schemas.openxmlformats.org/drawingml/2006/picture">
+                <pic:pic xmlns:pic="http://schemas.openxmlformats.org/drawingml/2006/picture">
+                  <pic:nvPicPr>
+                    <pic:cNvPr id="0" name=""/>
+                    <pic:cNvPicPr/>
+                  </pic:nvPicPr>
+                  <pic:blipFill>
+                    <a:blip r:embed="rId64"/>
+                    <a:stretch>
+                      <a:fillRect/>
+                    </a:stretch>
+                  </pic:blipFill>
+                  <pic:spPr>
+                    <a:xfrm>
+                      <a:off x="0" y="0"/>
+                      <a:ext cx="5400040" cy="2014475"/>
+                    </a:xfrm>
+                    <a:prstGeom prst="rect">
+                      <a:avLst/>
+                    </a:prstGeom>
+                  </pic:spPr>
+                </pic:pic>
+              </a:graphicData>
+            </a:graphic>
+          </wp:inline>
+        </w:drawing>
+      </w:r>
+    </w:p>
+    <w:p>
+      <w:proofErr w:type="gramStart"/>
+      <w:r>
+        <w:t>poner</w:t>
+      </w:r>
+      <w:proofErr w:type="gramEnd"/>
+      <w:r>
+        <w:t xml:space="preserve"> pleca cuando importemos la clase en las </w:t>
+      </w:r>
+      <w:proofErr w:type="spellStart"/>
+      <w:r>
+        <w:t>url</w:t>
+      </w:r>
+      <w:proofErr w:type="spellEnd"/>
+      <w:r>
+        <w:t xml:space="preserve"> si no da error </w:t>
+      </w:r>
+    </w:p>
+    <w:p>
+      <w:r>
+        <w:rPr>
+          <w:noProof/>
+          <w:lang w:eastAsia="es-ES"/>
+        </w:rPr>
+        <w:lastRenderedPageBreak/>
+        <w:drawing>
+          <wp:inline distT="0" distB="0" distL="0" distR="0" wp14:anchorId="7B576143" wp14:editId="55D8FCFC">
+            <wp:extent cx="5400040" cy="1803679"/>
+            <wp:effectExtent l="0" t="0" r="0" b="6350"/>
+            <wp:docPr id="59" name="Imagen 59"/>
+            <wp:cNvGraphicFramePr>
+              <a:graphicFrameLocks xmlns:a="http://schemas.openxmlformats.org/drawingml/2006/main" noChangeAspect="1"/>
+            </wp:cNvGraphicFramePr>
+            <a:graphic xmlns:a="http://schemas.openxmlformats.org/drawingml/2006/main">
+              <a:graphicData uri="http://schemas.openxmlformats.org/drawingml/2006/picture">
+                <pic:pic xmlns:pic="http://schemas.openxmlformats.org/drawingml/2006/picture">
+                  <pic:nvPicPr>
+                    <pic:cNvPr id="0" name=""/>
+                    <pic:cNvPicPr/>
+                  </pic:nvPicPr>
+                  <pic:blipFill>
+                    <a:blip r:embed="rId65"/>
+                    <a:stretch>
+                      <a:fillRect/>
+                    </a:stretch>
+                  </pic:blipFill>
+                  <pic:spPr>
+                    <a:xfrm>
+                      <a:off x="0" y="0"/>
+                      <a:ext cx="5400040" cy="1803679"/>
+                    </a:xfrm>
+                    <a:prstGeom prst="rect">
+                      <a:avLst/>
+                    </a:prstGeom>
+                  </pic:spPr>
+                </pic:pic>
+              </a:graphicData>
+            </a:graphic>
+          </wp:inline>
+        </w:drawing>
+      </w:r>
+    </w:p>
+    <w:p>
+      <w:proofErr w:type="gramStart"/>
+      <w:r>
+        <w:t>crear</w:t>
+      </w:r>
+      <w:proofErr w:type="gramEnd"/>
+      <w:r>
+        <w:t xml:space="preserve"> clase para mascota créate </w:t>
+      </w:r>
+    </w:p>
+    <w:p>
+      <w:r>
+        <w:rPr>
+          <w:noProof/>
+          <w:lang w:eastAsia="es-ES"/>
+        </w:rPr>
+        <w:drawing>
+          <wp:inline distT="0" distB="0" distL="0" distR="0" wp14:anchorId="09E13CF2" wp14:editId="11A4EEA1">
+            <wp:extent cx="5267325" cy="1419225"/>
+            <wp:effectExtent l="0" t="0" r="9525" b="9525"/>
+            <wp:docPr id="61" name="Imagen 61"/>
+            <wp:cNvGraphicFramePr>
+              <a:graphicFrameLocks xmlns:a="http://schemas.openxmlformats.org/drawingml/2006/main" noChangeAspect="1"/>
+            </wp:cNvGraphicFramePr>
+            <a:graphic xmlns:a="http://schemas.openxmlformats.org/drawingml/2006/main">
+              <a:graphicData uri="http://schemas.openxmlformats.org/drawingml/2006/picture">
+                <pic:pic xmlns:pic="http://schemas.openxmlformats.org/drawingml/2006/picture">
+                  <pic:nvPicPr>
+                    <pic:cNvPr id="0" name=""/>
+                    <pic:cNvPicPr/>
+                  </pic:nvPicPr>
+                  <pic:blipFill>
+                    <a:blip r:embed="rId66"/>
+                    <a:stretch>
+                      <a:fillRect/>
+                    </a:stretch>
+                  </pic:blipFill>
+                  <pic:spPr>
+                    <a:xfrm>
+                      <a:off x="0" y="0"/>
+                      <a:ext cx="5267325" cy="1419225"/>
+                    </a:xfrm>
+                    <a:prstGeom prst="rect">
+                      <a:avLst/>
+                    </a:prstGeom>
+                  </pic:spPr>
+                </pic:pic>
+              </a:graphicData>
+            </a:graphic>
+          </wp:inline>
+        </w:drawing>
+      </w:r>
+    </w:p>
+    <w:p>
+      <w:r>
+        <w:rPr>
+          <w:noProof/>
+          <w:lang w:eastAsia="es-ES"/>
+        </w:rPr>
+        <w:drawing>
+          <wp:inline distT="0" distB="0" distL="0" distR="0" wp14:anchorId="1A335F45" wp14:editId="41773C82">
+            <wp:extent cx="4552950" cy="295275"/>
+            <wp:effectExtent l="0" t="0" r="0" b="9525"/>
+            <wp:docPr id="62" name="Imagen 62"/>
+            <wp:cNvGraphicFramePr>
+              <a:graphicFrameLocks xmlns:a="http://schemas.openxmlformats.org/drawingml/2006/main" noChangeAspect="1"/>
+            </wp:cNvGraphicFramePr>
+            <a:graphic xmlns:a="http://schemas.openxmlformats.org/drawingml/2006/main">
+              <a:graphicData uri="http://schemas.openxmlformats.org/drawingml/2006/picture">
+                <pic:pic xmlns:pic="http://schemas.openxmlformats.org/drawingml/2006/picture">
+                  <pic:nvPicPr>
+                    <pic:cNvPr id="0" name=""/>
+                    <pic:cNvPicPr/>
+                  </pic:nvPicPr>
+                  <pic:blipFill>
+                    <a:blip r:embed="rId67"/>
+                    <a:stretch>
+                      <a:fillRect/>
+                    </a:stretch>
+                  </pic:blipFill>
+                  <pic:spPr>
+                    <a:xfrm>
+                      <a:off x="0" y="0"/>
+                      <a:ext cx="4552950" cy="295275"/>
+                    </a:xfrm>
+                    <a:prstGeom prst="rect">
+                      <a:avLst/>
+                    </a:prstGeom>
+                  </pic:spPr>
+                </pic:pic>
+              </a:graphicData>
+            </a:graphic>
+          </wp:inline>
+        </w:drawing>
+      </w:r>
+    </w:p>
+    <w:p>
+      <w:proofErr w:type="gramStart"/>
+      <w:r>
+        <w:t>modificar</w:t>
+      </w:r>
+      <w:proofErr w:type="gramEnd"/>
+      <w:r>
+        <w:t xml:space="preserve"> </w:t>
+      </w:r>
+      <w:proofErr w:type="spellStart"/>
+      <w:r>
+        <w:t>url</w:t>
+      </w:r>
+      <w:proofErr w:type="spellEnd"/>
+    </w:p>
+    <w:p>
+      <w:r>
+        <w:rPr>
+          <w:noProof/>
+          <w:lang w:eastAsia="es-ES"/>
+        </w:rPr>
+        <w:drawing>
+          <wp:inline distT="0" distB="0" distL="0" distR="0" wp14:anchorId="3B51BA67" wp14:editId="223699F8">
+            <wp:extent cx="5400040" cy="1184734"/>
+            <wp:effectExtent l="0" t="0" r="0" b="0"/>
+            <wp:docPr id="63" name="Imagen 63"/>
+            <wp:cNvGraphicFramePr>
+              <a:graphicFrameLocks xmlns:a="http://schemas.openxmlformats.org/drawingml/2006/main" noChangeAspect="1"/>
+            </wp:cNvGraphicFramePr>
+            <a:graphic xmlns:a="http://schemas.openxmlformats.org/drawingml/2006/main">
+              <a:graphicData uri="http://schemas.openxmlformats.org/drawingml/2006/picture">
+                <pic:pic xmlns:pic="http://schemas.openxmlformats.org/drawingml/2006/picture">
+                  <pic:nvPicPr>
+                    <pic:cNvPr id="0" name=""/>
+                    <pic:cNvPicPr/>
+                  </pic:nvPicPr>
+                  <pic:blipFill>
+                    <a:blip r:embed="rId68"/>
+                    <a:stretch>
+                      <a:fillRect/>
+                    </a:stretch>
+                  </pic:blipFill>
+                  <pic:spPr>
+                    <a:xfrm>
+                      <a:off x="0" y="0"/>
+                      <a:ext cx="5400040" cy="1184734"/>
+                    </a:xfrm>
+                    <a:prstGeom prst="rect">
+                      <a:avLst/>
+                    </a:prstGeom>
+                  </pic:spPr>
+                </pic:pic>
+              </a:graphicData>
+            </a:graphic>
+          </wp:inline>
+        </w:drawing>
+      </w:r>
+      <w:bookmarkStart w:id="0" w:name="_GoBack"/>
+      <w:bookmarkEnd w:id="0"/>
+    </w:p>
+    <w:p>
       <w:pPr>
         <w:pStyle w:val="Ttulo1"/>
       </w:pPr>
       <w:r>
+        <w:lastRenderedPageBreak/>
         <w:t xml:space="preserve">16.- </w:t>
       </w:r>
       <w:proofErr w:type="spellStart"/>
@@ -6437,7 +6874,7 @@
 </file>
 
 <file path=customXml/itemProps1.xml><?xml version="1.0" encoding="utf-8"?>
-<ds:datastoreItem xmlns:ds="http://schemas.openxmlformats.org/officeDocument/2006/customXml" ds:itemID="{B0A2A3F6-6BE3-4B0C-A982-D39E3357999E}">
+<ds:datastoreItem xmlns:ds="http://schemas.openxmlformats.org/officeDocument/2006/customXml" ds:itemID="{E8B94FA8-A4B9-4C1B-8884-761E0A852DBA}">
   <ds:schemaRefs>
     <ds:schemaRef ds:uri="http://schemas.openxmlformats.org/officeDocument/2006/bibliography"/>
   </ds:schemaRefs>

</xml_diff>

<commit_message>
17 CRUD con dos formularios completado
</commit_message>
<xml_diff>
--- a/resumen.docx
+++ b/resumen.docx
@@ -4914,6 +4914,330 @@
           </wp:inline>
         </w:drawing>
       </w:r>
+    </w:p>
+    <w:p>
+      <w:pPr>
+        <w:pStyle w:val="Ttulo1"/>
+      </w:pPr>
+      <w:r>
+        <w:t xml:space="preserve">16.- </w:t>
+      </w:r>
+      <w:proofErr w:type="spellStart"/>
+      <w:r>
+        <w:t>UpdateView</w:t>
+      </w:r>
+      <w:proofErr w:type="spellEnd"/>
+      <w:r>
+        <w:t xml:space="preserve"> y </w:t>
+      </w:r>
+      <w:proofErr w:type="spellStart"/>
+      <w:r>
+        <w:t>DeleteView</w:t>
+      </w:r>
+      <w:proofErr w:type="spellEnd"/>
+      <w:r>
+        <w:t>, vistas basadas en clases.mp4</w:t>
+      </w:r>
+    </w:p>
+    <w:p>
+      <w:pPr>
+        <w:pStyle w:val="Ttulo1"/>
+      </w:pPr>
+      <w:r>
+        <w:t>17.- CRUD con dos formularios Parte 1.mp4</w:t>
+      </w:r>
+    </w:p>
+    <w:p>
+      <w:r>
+        <w:t xml:space="preserve">1. </w:t>
+      </w:r>
+      <w:r>
+        <w:t>en la aplicación adopción agregar el modelo solicitud</w:t>
+      </w:r>
+    </w:p>
+    <w:p>
+      <w:r>
+        <w:rPr>
+          <w:noProof/>
+          <w:lang w:eastAsia="es-ES"/>
+        </w:rPr>
+        <w:drawing>
+          <wp:inline distT="0" distB="0" distL="0" distR="0" wp14:anchorId="1BFE4458" wp14:editId="453BE524">
+            <wp:extent cx="5400040" cy="1050313"/>
+            <wp:effectExtent l="0" t="0" r="0" b="0"/>
+            <wp:docPr id="60" name="Imagen 60"/>
+            <wp:cNvGraphicFramePr>
+              <a:graphicFrameLocks xmlns:a="http://schemas.openxmlformats.org/drawingml/2006/main" noChangeAspect="1"/>
+            </wp:cNvGraphicFramePr>
+            <a:graphic xmlns:a="http://schemas.openxmlformats.org/drawingml/2006/main">
+              <a:graphicData uri="http://schemas.openxmlformats.org/drawingml/2006/picture">
+                <pic:pic xmlns:pic="http://schemas.openxmlformats.org/drawingml/2006/picture">
+                  <pic:nvPicPr>
+                    <pic:cNvPr id="0" name=""/>
+                    <pic:cNvPicPr/>
+                  </pic:nvPicPr>
+                  <pic:blipFill>
+                    <a:blip r:embed="rId69"/>
+                    <a:stretch>
+                      <a:fillRect/>
+                    </a:stretch>
+                  </pic:blipFill>
+                  <pic:spPr>
+                    <a:xfrm>
+                      <a:off x="0" y="0"/>
+                      <a:ext cx="5400040" cy="1050313"/>
+                    </a:xfrm>
+                    <a:prstGeom prst="rect">
+                      <a:avLst/>
+                    </a:prstGeom>
+                  </pic:spPr>
+                </pic:pic>
+              </a:graphicData>
+            </a:graphic>
+          </wp:inline>
+        </w:drawing>
+      </w:r>
+    </w:p>
+    <w:p>
+      <w:pPr>
+        <w:rPr>
+          <w:u w:val="single"/>
+        </w:rPr>
+      </w:pPr>
+    </w:p>
+    <w:p>
+      <w:pPr>
+        <w:rPr>
+          <w:lang w:val="en-US"/>
+        </w:rPr>
+      </w:pPr>
+      <w:proofErr w:type="gramStart"/>
+      <w:r>
+        <w:rPr>
+          <w:lang w:val="en-US"/>
+        </w:rPr>
+        <w:lastRenderedPageBreak/>
+        <w:t>manage.py</w:t>
+      </w:r>
+      <w:proofErr w:type="gramEnd"/>
+      <w:r>
+        <w:rPr>
+          <w:lang w:val="en-US"/>
+        </w:rPr>
+        <w:t xml:space="preserve"> </w:t>
+      </w:r>
+      <w:proofErr w:type="spellStart"/>
+      <w:r>
+        <w:rPr>
+          <w:lang w:val="en-US"/>
+        </w:rPr>
+        <w:t>makemigrations</w:t>
+      </w:r>
+      <w:proofErr w:type="spellEnd"/>
+    </w:p>
+    <w:p>
+      <w:pPr>
+        <w:rPr>
+          <w:lang w:val="en-US"/>
+        </w:rPr>
+      </w:pPr>
+      <w:proofErr w:type="gramStart"/>
+      <w:r>
+        <w:rPr>
+          <w:lang w:val="en-US"/>
+        </w:rPr>
+        <w:t>manage.py</w:t>
+      </w:r>
+      <w:proofErr w:type="gramEnd"/>
+      <w:r>
+        <w:rPr>
+          <w:lang w:val="en-US"/>
+        </w:rPr>
+        <w:t xml:space="preserve"> migrate</w:t>
+      </w:r>
+    </w:p>
+    <w:p>
+      <w:r>
+        <w:t xml:space="preserve">2. crear formularios en la </w:t>
+      </w:r>
+      <w:r>
+        <w:t>aplicación</w:t>
+      </w:r>
+      <w:r>
+        <w:t xml:space="preserve"> </w:t>
+      </w:r>
+      <w:r>
+        <w:t>adopción</w:t>
+      </w:r>
+      <w:r>
+        <w:t xml:space="preserve">, en el video ya estaba </w:t>
+      </w:r>
+      <w:r>
+        <w:t>pre creado</w:t>
+      </w:r>
+    </w:p>
+    <w:p>
+      <w:r>
+        <w:t>3. crear clases y</w:t>
+      </w:r>
+      <w:r>
+        <w:t xml:space="preserve"> métodos </w:t>
+      </w:r>
+    </w:p>
+    <w:p>
+      <w:r>
+        <w:rPr>
+          <w:noProof/>
+          <w:lang w:eastAsia="es-ES"/>
+        </w:rPr>
+        <w:drawing>
+          <wp:inline distT="0" distB="0" distL="0" distR="0" wp14:anchorId="1E13C486" wp14:editId="45B632C3">
+            <wp:extent cx="5400040" cy="2276126"/>
+            <wp:effectExtent l="0" t="0" r="0" b="0"/>
+            <wp:docPr id="68" name="Imagen 68"/>
+            <wp:cNvGraphicFramePr>
+              <a:graphicFrameLocks xmlns:a="http://schemas.openxmlformats.org/drawingml/2006/main" noChangeAspect="1"/>
+            </wp:cNvGraphicFramePr>
+            <a:graphic xmlns:a="http://schemas.openxmlformats.org/drawingml/2006/main">
+              <a:graphicData uri="http://schemas.openxmlformats.org/drawingml/2006/picture">
+                <pic:pic xmlns:pic="http://schemas.openxmlformats.org/drawingml/2006/picture">
+                  <pic:nvPicPr>
+                    <pic:cNvPr id="0" name=""/>
+                    <pic:cNvPicPr/>
+                  </pic:nvPicPr>
+                  <pic:blipFill>
+                    <a:blip r:embed="rId70"/>
+                    <a:stretch>
+                      <a:fillRect/>
+                    </a:stretch>
+                  </pic:blipFill>
+                  <pic:spPr>
+                    <a:xfrm>
+                      <a:off x="0" y="0"/>
+                      <a:ext cx="5400040" cy="2276126"/>
+                    </a:xfrm>
+                    <a:prstGeom prst="rect">
+                      <a:avLst/>
+                    </a:prstGeom>
+                  </pic:spPr>
+                </pic:pic>
+              </a:graphicData>
+            </a:graphic>
+          </wp:inline>
+        </w:drawing>
+      </w:r>
+    </w:p>
+    <w:p>
+      <w:r>
+        <w:rPr>
+          <w:noProof/>
+          <w:lang w:eastAsia="es-ES"/>
+        </w:rPr>
+        <w:drawing>
+          <wp:inline distT="0" distB="0" distL="0" distR="0" wp14:anchorId="08CF1EBC" wp14:editId="2EBFD018">
+            <wp:extent cx="5400040" cy="3937300"/>
+            <wp:effectExtent l="0" t="0" r="0" b="6350"/>
+            <wp:docPr id="66" name="Imagen 66"/>
+            <wp:cNvGraphicFramePr>
+              <a:graphicFrameLocks xmlns:a="http://schemas.openxmlformats.org/drawingml/2006/main" noChangeAspect="1"/>
+            </wp:cNvGraphicFramePr>
+            <a:graphic xmlns:a="http://schemas.openxmlformats.org/drawingml/2006/main">
+              <a:graphicData uri="http://schemas.openxmlformats.org/drawingml/2006/picture">
+                <pic:pic xmlns:pic="http://schemas.openxmlformats.org/drawingml/2006/picture">
+                  <pic:nvPicPr>
+                    <pic:cNvPr id="0" name=""/>
+                    <pic:cNvPicPr/>
+                  </pic:nvPicPr>
+                  <pic:blipFill>
+                    <a:blip r:embed="rId71"/>
+                    <a:stretch>
+                      <a:fillRect/>
+                    </a:stretch>
+                  </pic:blipFill>
+                  <pic:spPr>
+                    <a:xfrm>
+                      <a:off x="0" y="0"/>
+                      <a:ext cx="5400040" cy="3937300"/>
+                    </a:xfrm>
+                    <a:prstGeom prst="rect">
+                      <a:avLst/>
+                    </a:prstGeom>
+                  </pic:spPr>
+                </pic:pic>
+              </a:graphicData>
+            </a:graphic>
+          </wp:inline>
+        </w:drawing>
+      </w:r>
+    </w:p>
+    <w:p>
+      <w:r>
+        <w:rPr>
+          <w:noProof/>
+          <w:lang w:eastAsia="es-ES"/>
+        </w:rPr>
+        <w:drawing>
+          <wp:inline distT="0" distB="0" distL="0" distR="0" wp14:anchorId="540353C4" wp14:editId="6B7D0A07">
+            <wp:extent cx="5400040" cy="394708"/>
+            <wp:effectExtent l="0" t="0" r="0" b="5715"/>
+            <wp:docPr id="67" name="Imagen 67"/>
+            <wp:cNvGraphicFramePr>
+              <a:graphicFrameLocks xmlns:a="http://schemas.openxmlformats.org/drawingml/2006/main" noChangeAspect="1"/>
+            </wp:cNvGraphicFramePr>
+            <a:graphic xmlns:a="http://schemas.openxmlformats.org/drawingml/2006/main">
+              <a:graphicData uri="http://schemas.openxmlformats.org/drawingml/2006/picture">
+                <pic:pic xmlns:pic="http://schemas.openxmlformats.org/drawingml/2006/picture">
+                  <pic:nvPicPr>
+                    <pic:cNvPr id="0" name=""/>
+                    <pic:cNvPicPr/>
+                  </pic:nvPicPr>
+                  <pic:blipFill>
+                    <a:blip r:embed="rId72"/>
+                    <a:stretch>
+                      <a:fillRect/>
+                    </a:stretch>
+                  </pic:blipFill>
+                  <pic:spPr>
+                    <a:xfrm>
+                      <a:off x="0" y="0"/>
+                      <a:ext cx="5400040" cy="394708"/>
+                    </a:xfrm>
+                    <a:prstGeom prst="rect">
+                      <a:avLst/>
+                    </a:prstGeom>
+                  </pic:spPr>
+                </pic:pic>
+              </a:graphicData>
+            </a:graphic>
+          </wp:inline>
+        </w:drawing>
+      </w:r>
+    </w:p>
+    <w:p>
+      <w:r>
+        <w:t xml:space="preserve">4. modificar </w:t>
+      </w:r>
+      <w:proofErr w:type="spellStart"/>
+      <w:r>
+        <w:t>url</w:t>
+      </w:r>
+      <w:proofErr w:type="spellEnd"/>
+      <w:r>
+        <w:t xml:space="preserve"> </w:t>
+      </w:r>
+    </w:p>
+    <w:p>
+      <w:r>
+        <w:t xml:space="preserve">5 </w:t>
+      </w:r>
+      <w:proofErr w:type="spellStart"/>
+      <w:r>
+        <w:t>modicicar</w:t>
+      </w:r>
+      <w:proofErr w:type="spellEnd"/>
+      <w:r>
+        <w:t xml:space="preserve"> los templates</w:t>
+      </w:r>
       <w:bookmarkStart w:id="0" w:name="_GoBack"/>
       <w:bookmarkEnd w:id="0"/>
     </w:p>
@@ -4923,38 +5247,6 @@
       </w:pPr>
       <w:r>
         <w:lastRenderedPageBreak/>
-        <w:t xml:space="preserve">16.- </w:t>
-      </w:r>
-      <w:proofErr w:type="spellStart"/>
-      <w:r>
-        <w:t>UpdateView</w:t>
-      </w:r>
-      <w:proofErr w:type="spellEnd"/>
-      <w:r>
-        <w:t xml:space="preserve"> y </w:t>
-      </w:r>
-      <w:proofErr w:type="spellStart"/>
-      <w:r>
-        <w:t>DeleteView</w:t>
-      </w:r>
-      <w:proofErr w:type="spellEnd"/>
-      <w:r>
-        <w:t>, vistas basadas en clases.mp4</w:t>
-      </w:r>
-    </w:p>
-    <w:p>
-      <w:pPr>
-        <w:pStyle w:val="Ttulo1"/>
-      </w:pPr>
-      <w:r>
-        <w:t>17.- CRUD con dos formularios Parte 1.mp4</w:t>
-      </w:r>
-    </w:p>
-    <w:p>
-      <w:pPr>
-        <w:pStyle w:val="Ttulo1"/>
-      </w:pPr>
-      <w:r>
         <w:t>18.- CRUD con dos formularios Parte 2.mp4</w:t>
       </w:r>
     </w:p>
@@ -6874,7 +7166,7 @@
 </file>
 
 <file path=customXml/itemProps1.xml><?xml version="1.0" encoding="utf-8"?>
-<ds:datastoreItem xmlns:ds="http://schemas.openxmlformats.org/officeDocument/2006/customXml" ds:itemID="{E8B94FA8-A4B9-4C1B-8884-761E0A852DBA}">
+<ds:datastoreItem xmlns:ds="http://schemas.openxmlformats.org/officeDocument/2006/customXml" ds:itemID="{C28CA2BB-B7ED-425A-BB80-941B5B8AE330}">
   <ds:schemaRefs>
     <ds:schemaRef ds:uri="http://schemas.openxmlformats.org/officeDocument/2006/bibliography"/>
   </ds:schemaRefs>

</xml_diff>

<commit_message>
19.- Crear Registro de Usuarios (modelo) completado
</commit_message>
<xml_diff>
--- a/resumen.docx
+++ b/resumen.docx
@@ -5236,33 +5236,294 @@
       </w:r>
       <w:proofErr w:type="spellEnd"/>
       <w:r>
-        <w:t xml:space="preserve"> los templates</w:t>
+        <w:t xml:space="preserve"> los </w:t>
+      </w:r>
+      <w:proofErr w:type="spellStart"/>
+      <w:r>
+        <w:t>templates</w:t>
+      </w:r>
+      <w:proofErr w:type="spellEnd"/>
+    </w:p>
+    <w:p>
+      <w:pPr>
+        <w:pStyle w:val="Ttulo1"/>
+      </w:pPr>
+      <w:r>
+        <w:lastRenderedPageBreak/>
+        <w:t>18.- CRUD con dos formularios Parte 2.mp4</w:t>
+      </w:r>
+    </w:p>
+    <w:p/>
+    <w:p>
+      <w:pPr>
+        <w:rPr>
+          <w:u w:val="single"/>
+        </w:rPr>
+      </w:pPr>
+      <w:r>
+        <w:t xml:space="preserve">1 crear método </w:t>
+      </w:r>
+      <w:proofErr w:type="spellStart"/>
+      <w:r>
+        <w:t>update</w:t>
+      </w:r>
+      <w:proofErr w:type="spellEnd"/>
+    </w:p>
+    <w:p>
+      <w:pPr>
+        <w:rPr>
+          <w:u w:val="single"/>
+        </w:rPr>
+      </w:pPr>
+      <w:r>
+        <w:rPr>
+          <w:noProof/>
+          <w:lang w:eastAsia="es-ES"/>
+        </w:rPr>
+        <w:drawing>
+          <wp:inline distT="0" distB="0" distL="0" distR="0" wp14:anchorId="78F1B318" wp14:editId="2F01F7FD">
+            <wp:extent cx="5400040" cy="3223038"/>
+            <wp:effectExtent l="0" t="0" r="0" b="0"/>
+            <wp:docPr id="69" name="Imagen 69"/>
+            <wp:cNvGraphicFramePr>
+              <a:graphicFrameLocks xmlns:a="http://schemas.openxmlformats.org/drawingml/2006/main" noChangeAspect="1"/>
+            </wp:cNvGraphicFramePr>
+            <a:graphic xmlns:a="http://schemas.openxmlformats.org/drawingml/2006/main">
+              <a:graphicData uri="http://schemas.openxmlformats.org/drawingml/2006/picture">
+                <pic:pic xmlns:pic="http://schemas.openxmlformats.org/drawingml/2006/picture">
+                  <pic:nvPicPr>
+                    <pic:cNvPr id="0" name=""/>
+                    <pic:cNvPicPr/>
+                  </pic:nvPicPr>
+                  <pic:blipFill>
+                    <a:blip r:embed="rId73"/>
+                    <a:stretch>
+                      <a:fillRect/>
+                    </a:stretch>
+                  </pic:blipFill>
+                  <pic:spPr>
+                    <a:xfrm>
+                      <a:off x="0" y="0"/>
+                      <a:ext cx="5400040" cy="3223038"/>
+                    </a:xfrm>
+                    <a:prstGeom prst="rect">
+                      <a:avLst/>
+                    </a:prstGeom>
+                  </pic:spPr>
+                </pic:pic>
+              </a:graphicData>
+            </a:graphic>
+          </wp:inline>
+        </w:drawing>
+      </w:r>
+    </w:p>
+    <w:p>
+      <w:pPr>
+        <w:pStyle w:val="Ttulo1"/>
+      </w:pPr>
+      <w:r>
+        <w:t>19.- Crear Registro de Usuarios (modelo).mp4</w:t>
+      </w:r>
+    </w:p>
+    <w:p>
+      <w:proofErr w:type="gramStart"/>
+      <w:r>
+        <w:t>fuera</w:t>
+      </w:r>
+      <w:proofErr w:type="gramEnd"/>
+      <w:r>
+        <w:t xml:space="preserve"> de cámara creo </w:t>
+      </w:r>
+      <w:proofErr w:type="spellStart"/>
+      <w:r>
+        <w:t>aplicaicon</w:t>
+      </w:r>
+      <w:proofErr w:type="spellEnd"/>
+      <w:r>
+        <w:t xml:space="preserve"> usuarios</w:t>
+      </w:r>
+    </w:p>
+    <w:p>
+      <w:proofErr w:type="gramStart"/>
+      <w:r>
+        <w:t>incluir</w:t>
+      </w:r>
+      <w:proofErr w:type="gramEnd"/>
+      <w:r>
+        <w:t xml:space="preserve"> usuario en las </w:t>
+      </w:r>
+      <w:proofErr w:type="spellStart"/>
+      <w:r>
+        <w:t>urls</w:t>
+      </w:r>
+      <w:proofErr w:type="spellEnd"/>
+      <w:r>
+        <w:t xml:space="preserve"> globales</w:t>
+      </w:r>
+    </w:p>
+    <w:p>
+      <w:proofErr w:type="gramStart"/>
+      <w:r>
+        <w:t>incluir</w:t>
+      </w:r>
+      <w:proofErr w:type="gramEnd"/>
+      <w:r>
+        <w:t xml:space="preserve"> el archivo </w:t>
+      </w:r>
+      <w:proofErr w:type="spellStart"/>
+      <w:r>
+        <w:t>url</w:t>
+      </w:r>
+      <w:proofErr w:type="spellEnd"/>
+      <w:r>
+        <w:t xml:space="preserve"> a la aplicación de usuarios</w:t>
+      </w:r>
+    </w:p>
+    <w:p>
+      <w:proofErr w:type="gramStart"/>
+      <w:r>
+        <w:t>registro</w:t>
+      </w:r>
+      <w:proofErr w:type="gramEnd"/>
+      <w:r>
+        <w:t xml:space="preserve"> la app</w:t>
+      </w:r>
+    </w:p>
+    <w:p>
+      <w:r>
+        <w:rPr>
+          <w:noProof/>
+          <w:lang w:eastAsia="es-ES"/>
+        </w:rPr>
+        <w:lastRenderedPageBreak/>
+        <w:drawing>
+          <wp:inline distT="0" distB="0" distL="0" distR="0" wp14:anchorId="4F432D27" wp14:editId="1E4C5CA0">
+            <wp:extent cx="4724400" cy="3952875"/>
+            <wp:effectExtent l="0" t="0" r="0" b="9525"/>
+            <wp:docPr id="72" name="Imagen 72"/>
+            <wp:cNvGraphicFramePr>
+              <a:graphicFrameLocks xmlns:a="http://schemas.openxmlformats.org/drawingml/2006/main" noChangeAspect="1"/>
+            </wp:cNvGraphicFramePr>
+            <a:graphic xmlns:a="http://schemas.openxmlformats.org/drawingml/2006/main">
+              <a:graphicData uri="http://schemas.openxmlformats.org/drawingml/2006/picture">
+                <pic:pic xmlns:pic="http://schemas.openxmlformats.org/drawingml/2006/picture">
+                  <pic:nvPicPr>
+                    <pic:cNvPr id="0" name=""/>
+                    <pic:cNvPicPr/>
+                  </pic:nvPicPr>
+                  <pic:blipFill>
+                    <a:blip r:embed="rId74"/>
+                    <a:stretch>
+                      <a:fillRect/>
+                    </a:stretch>
+                  </pic:blipFill>
+                  <pic:spPr>
+                    <a:xfrm>
+                      <a:off x="0" y="0"/>
+                      <a:ext cx="4724400" cy="3952875"/>
+                    </a:xfrm>
+                    <a:prstGeom prst="rect">
+                      <a:avLst/>
+                    </a:prstGeom>
+                  </pic:spPr>
+                </pic:pic>
+              </a:graphicData>
+            </a:graphic>
+          </wp:inline>
+        </w:drawing>
+      </w:r>
+    </w:p>
+    <w:p>
+      <w:proofErr w:type="gramStart"/>
+      <w:r>
+        <w:t>método</w:t>
+      </w:r>
+      <w:proofErr w:type="gramEnd"/>
+      <w:r>
+        <w:t xml:space="preserve"> registro usuario </w:t>
+      </w:r>
+    </w:p>
+    <w:p>
+      <w:r>
+        <w:rPr>
+          <w:noProof/>
+          <w:lang w:eastAsia="es-ES"/>
+        </w:rPr>
+        <w:drawing>
+          <wp:inline distT="0" distB="0" distL="0" distR="0" wp14:anchorId="6F1A3276" wp14:editId="5B0ED58C">
+            <wp:extent cx="4543425" cy="1219200"/>
+            <wp:effectExtent l="0" t="0" r="9525" b="0"/>
+            <wp:docPr id="73" name="Imagen 73"/>
+            <wp:cNvGraphicFramePr>
+              <a:graphicFrameLocks xmlns:a="http://schemas.openxmlformats.org/drawingml/2006/main" noChangeAspect="1"/>
+            </wp:cNvGraphicFramePr>
+            <a:graphic xmlns:a="http://schemas.openxmlformats.org/drawingml/2006/main">
+              <a:graphicData uri="http://schemas.openxmlformats.org/drawingml/2006/picture">
+                <pic:pic xmlns:pic="http://schemas.openxmlformats.org/drawingml/2006/picture">
+                  <pic:nvPicPr>
+                    <pic:cNvPr id="0" name=""/>
+                    <pic:cNvPicPr/>
+                  </pic:nvPicPr>
+                  <pic:blipFill>
+                    <a:blip r:embed="rId75"/>
+                    <a:stretch>
+                      <a:fillRect/>
+                    </a:stretch>
+                  </pic:blipFill>
+                  <pic:spPr>
+                    <a:xfrm>
+                      <a:off x="0" y="0"/>
+                      <a:ext cx="4543425" cy="1219200"/>
+                    </a:xfrm>
+                    <a:prstGeom prst="rect">
+                      <a:avLst/>
+                    </a:prstGeom>
+                  </pic:spPr>
+                </pic:pic>
+              </a:graphicData>
+            </a:graphic>
+          </wp:inline>
+        </w:drawing>
+      </w:r>
+    </w:p>
+    <w:p>
+      <w:proofErr w:type="gramStart"/>
+      <w:r>
+        <w:t>modificar</w:t>
+      </w:r>
+      <w:proofErr w:type="gramEnd"/>
+      <w:r>
+        <w:t xml:space="preserve"> </w:t>
+      </w:r>
+      <w:proofErr w:type="spellStart"/>
+      <w:r>
+        <w:t>url</w:t>
+      </w:r>
+      <w:proofErr w:type="spellEnd"/>
+    </w:p>
+    <w:p>
+      <w:r>
+        <w:t xml:space="preserve">copiar la </w:t>
+      </w:r>
+      <w:proofErr w:type="spellStart"/>
+      <w:r>
+        <w:t>template</w:t>
+      </w:r>
+      <w:proofErr w:type="spellEnd"/>
+      <w:r>
+        <w:t xml:space="preserve"> de usuario</w:t>
       </w:r>
       <w:bookmarkStart w:id="0" w:name="_GoBack"/>
       <w:bookmarkEnd w:id="0"/>
     </w:p>
+    <w:p/>
+    <w:p/>
     <w:p>
       <w:pPr>
         <w:pStyle w:val="Ttulo1"/>
       </w:pPr>
       <w:r>
         <w:lastRenderedPageBreak/>
-        <w:t>18.- CRUD con dos formularios Parte 2.mp4</w:t>
-      </w:r>
-    </w:p>
-    <w:p>
-      <w:pPr>
-        <w:pStyle w:val="Ttulo1"/>
-      </w:pPr>
-      <w:r>
-        <w:t>19.- Crear Registro de Usuarios (modelo).mp4</w:t>
-      </w:r>
-    </w:p>
-    <w:p>
-      <w:pPr>
-        <w:pStyle w:val="Ttulo1"/>
-      </w:pPr>
-      <w:r>
         <w:t xml:space="preserve">20.- Crear </w:t>
       </w:r>
       <w:proofErr w:type="spellStart"/>
@@ -7166,7 +7427,7 @@
 </file>
 
 <file path=customXml/itemProps1.xml><?xml version="1.0" encoding="utf-8"?>
-<ds:datastoreItem xmlns:ds="http://schemas.openxmlformats.org/officeDocument/2006/customXml" ds:itemID="{C28CA2BB-B7ED-425A-BB80-941B5B8AE330}">
+<ds:datastoreItem xmlns:ds="http://schemas.openxmlformats.org/officeDocument/2006/customXml" ds:itemID="{EA959BEC-87E2-44E8-ADEB-433D5BEFB04F}">
   <ds:schemaRefs>
     <ds:schemaRef ds:uri="http://schemas.openxmlformats.org/officeDocument/2006/bibliography"/>
   </ds:schemaRefs>

</xml_diff>

<commit_message>
hice los cambios pero no he probado porque no he configurado un correo lo dejo para despues
</commit_message>
<xml_diff>
--- a/resumen.docx
+++ b/resumen.docx
@@ -5502,8 +5502,13 @@
       <w:proofErr w:type="spellEnd"/>
     </w:p>
     <w:p>
-      <w:r>
-        <w:t xml:space="preserve">copiar la </w:t>
+      <w:proofErr w:type="gramStart"/>
+      <w:r>
+        <w:t>copiar</w:t>
+      </w:r>
+      <w:proofErr w:type="gramEnd"/>
+      <w:r>
+        <w:t xml:space="preserve"> la </w:t>
       </w:r>
       <w:proofErr w:type="spellStart"/>
       <w:r>
@@ -5512,28 +5517,191 @@
       <w:proofErr w:type="spellEnd"/>
       <w:r>
         <w:t xml:space="preserve"> de usuario</w:t>
+      </w:r>
+    </w:p>
+    <w:p>
+      <w:proofErr w:type="gramStart"/>
+      <w:r>
+        <w:t>crear</w:t>
+      </w:r>
+      <w:proofErr w:type="gramEnd"/>
+      <w:r>
+        <w:t xml:space="preserve"> archivo de formulario</w:t>
+      </w:r>
+    </w:p>
+    <w:p/>
+    <w:p/>
+    <w:p>
+      <w:pPr>
+        <w:pStyle w:val="Ttulo1"/>
+      </w:pPr>
+      <w:r>
+        <w:t xml:space="preserve">20.- Crear </w:t>
+      </w:r>
+      <w:proofErr w:type="spellStart"/>
+      <w:r>
+        <w:t>login</w:t>
+      </w:r>
+      <w:proofErr w:type="spellEnd"/>
+      <w:r>
+        <w:t xml:space="preserve"> (facilito).mp4</w:t>
+      </w:r>
+    </w:p>
+    <w:p>
+      <w:r>
+        <w:t xml:space="preserve"> </w:t>
+      </w:r>
+      <w:proofErr w:type="gramStart"/>
+      <w:r>
+        <w:t>crear</w:t>
+      </w:r>
+      <w:proofErr w:type="gramEnd"/>
+      <w:r>
+        <w:t xml:space="preserve"> </w:t>
+      </w:r>
+      <w:proofErr w:type="spellStart"/>
+      <w:r>
+        <w:t>template</w:t>
+      </w:r>
+      <w:proofErr w:type="spellEnd"/>
+      <w:r>
+        <w:t xml:space="preserve"> </w:t>
+      </w:r>
+      <w:proofErr w:type="spellStart"/>
+      <w:r>
+        <w:t>index</w:t>
+      </w:r>
+      <w:proofErr w:type="spellEnd"/>
+    </w:p>
+    <w:p>
+      <w:proofErr w:type="gramStart"/>
+      <w:r>
+        <w:t>añadir</w:t>
+      </w:r>
+      <w:proofErr w:type="gramEnd"/>
+      <w:r>
+        <w:t xml:space="preserve"> ruta del </w:t>
+      </w:r>
+      <w:proofErr w:type="spellStart"/>
+      <w:r>
+        <w:t>login</w:t>
+      </w:r>
+      <w:proofErr w:type="spellEnd"/>
+      <w:r>
+        <w:t xml:space="preserve"> </w:t>
+      </w:r>
+    </w:p>
+    <w:p>
+      <w:r>
+        <w:rPr>
+          <w:noProof/>
+          <w:lang w:eastAsia="es-ES"/>
+        </w:rPr>
+        <w:lastRenderedPageBreak/>
+        <w:drawing>
+          <wp:inline distT="0" distB="0" distL="0" distR="0" wp14:anchorId="59BF7ABF" wp14:editId="7B8B017B">
+            <wp:extent cx="5400040" cy="474520"/>
+            <wp:effectExtent l="0" t="0" r="0" b="1905"/>
+            <wp:docPr id="74" name="Imagen 74"/>
+            <wp:cNvGraphicFramePr>
+              <a:graphicFrameLocks xmlns:a="http://schemas.openxmlformats.org/drawingml/2006/main" noChangeAspect="1"/>
+            </wp:cNvGraphicFramePr>
+            <a:graphic xmlns:a="http://schemas.openxmlformats.org/drawingml/2006/main">
+              <a:graphicData uri="http://schemas.openxmlformats.org/drawingml/2006/picture">
+                <pic:pic xmlns:pic="http://schemas.openxmlformats.org/drawingml/2006/picture">
+                  <pic:nvPicPr>
+                    <pic:cNvPr id="0" name=""/>
+                    <pic:cNvPicPr/>
+                  </pic:nvPicPr>
+                  <pic:blipFill>
+                    <a:blip r:embed="rId76"/>
+                    <a:stretch>
+                      <a:fillRect/>
+                    </a:stretch>
+                  </pic:blipFill>
+                  <pic:spPr>
+                    <a:xfrm>
+                      <a:off x="0" y="0"/>
+                      <a:ext cx="5400040" cy="474520"/>
+                    </a:xfrm>
+                    <a:prstGeom prst="rect">
+                      <a:avLst/>
+                    </a:prstGeom>
+                  </pic:spPr>
+                </pic:pic>
+              </a:graphicData>
+            </a:graphic>
+          </wp:inline>
+        </w:drawing>
+      </w:r>
+    </w:p>
+    <w:p>
+      <w:proofErr w:type="gramStart"/>
+      <w:r>
+        <w:t>configurar</w:t>
+      </w:r>
+      <w:proofErr w:type="gramEnd"/>
+      <w:r>
+        <w:t xml:space="preserve"> ruta de </w:t>
+      </w:r>
+      <w:proofErr w:type="spellStart"/>
+      <w:r>
+        <w:t>login</w:t>
+      </w:r>
+      <w:proofErr w:type="spellEnd"/>
+      <w:r>
+        <w:t xml:space="preserve"> </w:t>
+      </w:r>
+      <w:proofErr w:type="spellStart"/>
+      <w:r>
+        <w:t>redirect</w:t>
+      </w:r>
+      <w:proofErr w:type="spellEnd"/>
+    </w:p>
+    <w:p>
+      <w:r>
+        <w:rPr>
+          <w:noProof/>
+          <w:lang w:eastAsia="es-ES"/>
+        </w:rPr>
+        <w:drawing>
+          <wp:inline distT="0" distB="0" distL="0" distR="0" wp14:anchorId="4F19A18E" wp14:editId="2557912A">
+            <wp:extent cx="5334000" cy="742950"/>
+            <wp:effectExtent l="0" t="0" r="0" b="0"/>
+            <wp:docPr id="75" name="Imagen 75"/>
+            <wp:cNvGraphicFramePr>
+              <a:graphicFrameLocks xmlns:a="http://schemas.openxmlformats.org/drawingml/2006/main" noChangeAspect="1"/>
+            </wp:cNvGraphicFramePr>
+            <a:graphic xmlns:a="http://schemas.openxmlformats.org/drawingml/2006/main">
+              <a:graphicData uri="http://schemas.openxmlformats.org/drawingml/2006/picture">
+                <pic:pic xmlns:pic="http://schemas.openxmlformats.org/drawingml/2006/picture">
+                  <pic:nvPicPr>
+                    <pic:cNvPr id="0" name=""/>
+                    <pic:cNvPicPr/>
+                  </pic:nvPicPr>
+                  <pic:blipFill>
+                    <a:blip r:embed="rId77"/>
+                    <a:stretch>
+                      <a:fillRect/>
+                    </a:stretch>
+                  </pic:blipFill>
+                  <pic:spPr>
+                    <a:xfrm>
+                      <a:off x="0" y="0"/>
+                      <a:ext cx="5334000" cy="742950"/>
+                    </a:xfrm>
+                    <a:prstGeom prst="rect">
+                      <a:avLst/>
+                    </a:prstGeom>
+                  </pic:spPr>
+                </pic:pic>
+              </a:graphicData>
+            </a:graphic>
+          </wp:inline>
+        </w:drawing>
       </w:r>
       <w:bookmarkStart w:id="0" w:name="_GoBack"/>
       <w:bookmarkEnd w:id="0"/>
-    </w:p>
-    <w:p/>
-    <w:p/>
-    <w:p>
-      <w:pPr>
-        <w:pStyle w:val="Ttulo1"/>
-      </w:pPr>
-      <w:r>
-        <w:lastRenderedPageBreak/>
-        <w:t xml:space="preserve">20.- Crear </w:t>
-      </w:r>
-      <w:proofErr w:type="spellStart"/>
-      <w:r>
-        <w:t>login</w:t>
-      </w:r>
-      <w:proofErr w:type="spellEnd"/>
-      <w:r>
-        <w:t xml:space="preserve"> (facilito).mp4</w:t>
-      </w:r>
     </w:p>
     <w:p>
       <w:pPr>
@@ -7427,7 +7595,7 @@
 </file>
 
 <file path=customXml/itemProps1.xml><?xml version="1.0" encoding="utf-8"?>
-<ds:datastoreItem xmlns:ds="http://schemas.openxmlformats.org/officeDocument/2006/customXml" ds:itemID="{EA959BEC-87E2-44E8-ADEB-433D5BEFB04F}">
+<ds:datastoreItem xmlns:ds="http://schemas.openxmlformats.org/officeDocument/2006/customXml" ds:itemID="{8C04319A-0717-4240-B508-9A7346727048}">
   <ds:schemaRefs>
     <ds:schemaRef ds:uri="http://schemas.openxmlformats.org/officeDocument/2006/bibliography"/>
   </ds:schemaRefs>

</xml_diff>